<commit_message>
Nouvelle version du rapport
</commit_message>
<xml_diff>
--- a/SE/RAPPORT/Rapport_miniSGF.docx
+++ b/SE/RAPPORT/Rapport_miniSGF.docx
@@ -45,24 +45,1255 @@
     <w:p/>
     <w:p/>
     <w:p/>
-    <w:p/>
-    <w:p/>
-    <w:p/>
-    <w:p/>
-    <w:p/>
-    <w:p/>
-    <w:p/>
-    <w:p/>
-    <w:p/>
-    <w:p/>
-    <w:p/>
-    <w:p/>
-    <w:p/>
-    <w:p/>
-    <w:p/>
-    <w:p/>
-    <w:p/>
-    <w:p/>
+    <w:sdt>
+      <w:sdtPr>
+        <w:id w:val="2003239863"/>
+        <w:docPartObj>
+          <w:docPartGallery w:val="Table of Contents"/>
+          <w:docPartUnique/>
+        </w:docPartObj>
+      </w:sdtPr>
+      <w:sdtEndPr>
+        <w:rPr>
+          <w:rFonts w:asciiTheme="minorHAnsi" w:eastAsiaTheme="minorHAnsi" w:hAnsiTheme="minorHAnsi" w:cstheme="minorBidi"/>
+          <w:b/>
+          <w:bCs/>
+          <w:color w:val="auto"/>
+          <w:sz w:val="22"/>
+          <w:szCs w:val="22"/>
+          <w:lang w:eastAsia="en-US"/>
+        </w:rPr>
+      </w:sdtEndPr>
+      <w:sdtContent>
+        <w:p>
+          <w:pPr>
+            <w:pStyle w:val="En-ttedetabledesmatires"/>
+          </w:pPr>
+          <w:r>
+            <w:t>Table des matières</w:t>
+          </w:r>
+        </w:p>
+        <w:p>
+          <w:pPr>
+            <w:rPr>
+              <w:lang w:eastAsia="fr-FR"/>
+            </w:rPr>
+          </w:pPr>
+        </w:p>
+        <w:p>
+          <w:pPr>
+            <w:pStyle w:val="TM1"/>
+            <w:tabs>
+              <w:tab w:val="right" w:leader="dot" w:pos="9062"/>
+            </w:tabs>
+            <w:rPr>
+              <w:rFonts w:eastAsiaTheme="minorEastAsia"/>
+              <w:noProof/>
+              <w:lang w:eastAsia="fr-FR"/>
+            </w:rPr>
+          </w:pPr>
+          <w:r>
+            <w:fldChar w:fldCharType="begin"/>
+          </w:r>
+          <w:r>
+            <w:instrText xml:space="preserve"> TOC \o "1-3" \h \z \u </w:instrText>
+          </w:r>
+          <w:r>
+            <w:fldChar w:fldCharType="separate"/>
+          </w:r>
+          <w:hyperlink w:anchor="_Toc479267748" w:history="1">
+            <w:r>
+              <w:rPr>
+                <w:rStyle w:val="Lienhypertexte"/>
+                <w:noProof/>
+              </w:rPr>
+              <w:t>Introduction</w:t>
+            </w:r>
+            <w:r>
+              <w:rPr>
+                <w:noProof/>
+                <w:webHidden/>
+              </w:rPr>
+              <w:tab/>
+            </w:r>
+            <w:r>
+              <w:rPr>
+                <w:noProof/>
+                <w:webHidden/>
+              </w:rPr>
+              <w:fldChar w:fldCharType="begin"/>
+            </w:r>
+            <w:r>
+              <w:rPr>
+                <w:noProof/>
+                <w:webHidden/>
+              </w:rPr>
+              <w:instrText xml:space="preserve"> PAGEREF _Toc479267748 \h </w:instrText>
+            </w:r>
+            <w:r>
+              <w:rPr>
+                <w:noProof/>
+                <w:webHidden/>
+              </w:rPr>
+            </w:r>
+            <w:r>
+              <w:rPr>
+                <w:noProof/>
+                <w:webHidden/>
+              </w:rPr>
+              <w:fldChar w:fldCharType="separate"/>
+            </w:r>
+            <w:r>
+              <w:rPr>
+                <w:noProof/>
+                <w:webHidden/>
+              </w:rPr>
+              <w:t>2</w:t>
+            </w:r>
+            <w:r>
+              <w:rPr>
+                <w:noProof/>
+                <w:webHidden/>
+              </w:rPr>
+              <w:fldChar w:fldCharType="end"/>
+            </w:r>
+          </w:hyperlink>
+        </w:p>
+        <w:p>
+          <w:pPr>
+            <w:pStyle w:val="TM1"/>
+            <w:tabs>
+              <w:tab w:val="right" w:leader="dot" w:pos="9062"/>
+            </w:tabs>
+            <w:rPr>
+              <w:rFonts w:eastAsiaTheme="minorEastAsia"/>
+              <w:noProof/>
+              <w:lang w:eastAsia="fr-FR"/>
+            </w:rPr>
+          </w:pPr>
+          <w:hyperlink w:anchor="_Toc479267749" w:history="1">
+            <w:r>
+              <w:rPr>
+                <w:rStyle w:val="Lienhypertexte"/>
+                <w:noProof/>
+              </w:rPr>
+              <w:t>Arborescence du projet</w:t>
+            </w:r>
+            <w:r>
+              <w:rPr>
+                <w:noProof/>
+                <w:webHidden/>
+              </w:rPr>
+              <w:tab/>
+            </w:r>
+            <w:r>
+              <w:rPr>
+                <w:noProof/>
+                <w:webHidden/>
+              </w:rPr>
+              <w:fldChar w:fldCharType="begin"/>
+            </w:r>
+            <w:r>
+              <w:rPr>
+                <w:noProof/>
+                <w:webHidden/>
+              </w:rPr>
+              <w:instrText xml:space="preserve"> PAGEREF _Toc479267749 \h </w:instrText>
+            </w:r>
+            <w:r>
+              <w:rPr>
+                <w:noProof/>
+                <w:webHidden/>
+              </w:rPr>
+            </w:r>
+            <w:r>
+              <w:rPr>
+                <w:noProof/>
+                <w:webHidden/>
+              </w:rPr>
+              <w:fldChar w:fldCharType="separate"/>
+            </w:r>
+            <w:r>
+              <w:rPr>
+                <w:noProof/>
+                <w:webHidden/>
+              </w:rPr>
+              <w:t>3</w:t>
+            </w:r>
+            <w:r>
+              <w:rPr>
+                <w:noProof/>
+                <w:webHidden/>
+              </w:rPr>
+              <w:fldChar w:fldCharType="end"/>
+            </w:r>
+          </w:hyperlink>
+        </w:p>
+        <w:p>
+          <w:pPr>
+            <w:pStyle w:val="TM1"/>
+            <w:tabs>
+              <w:tab w:val="right" w:leader="dot" w:pos="9062"/>
+            </w:tabs>
+            <w:rPr>
+              <w:rFonts w:eastAsiaTheme="minorEastAsia"/>
+              <w:noProof/>
+              <w:lang w:eastAsia="fr-FR"/>
+            </w:rPr>
+          </w:pPr>
+          <w:hyperlink w:anchor="_Toc479267750" w:history="1">
+            <w:r>
+              <w:rPr>
+                <w:rStyle w:val="Lienhypertexte"/>
+                <w:noProof/>
+              </w:rPr>
+              <w:t>Lecture dans un fichier</w:t>
+            </w:r>
+            <w:r>
+              <w:rPr>
+                <w:noProof/>
+                <w:webHidden/>
+              </w:rPr>
+              <w:tab/>
+            </w:r>
+            <w:r>
+              <w:rPr>
+                <w:noProof/>
+                <w:webHidden/>
+              </w:rPr>
+              <w:fldChar w:fldCharType="begin"/>
+            </w:r>
+            <w:r>
+              <w:rPr>
+                <w:noProof/>
+                <w:webHidden/>
+              </w:rPr>
+              <w:instrText xml:space="preserve"> PAGEREF _Toc479267750 \h </w:instrText>
+            </w:r>
+            <w:r>
+              <w:rPr>
+                <w:noProof/>
+                <w:webHidden/>
+              </w:rPr>
+            </w:r>
+            <w:r>
+              <w:rPr>
+                <w:noProof/>
+                <w:webHidden/>
+              </w:rPr>
+              <w:fldChar w:fldCharType="separate"/>
+            </w:r>
+            <w:r>
+              <w:rPr>
+                <w:noProof/>
+                <w:webHidden/>
+              </w:rPr>
+              <w:t>3</w:t>
+            </w:r>
+            <w:r>
+              <w:rPr>
+                <w:noProof/>
+                <w:webHidden/>
+              </w:rPr>
+              <w:fldChar w:fldCharType="end"/>
+            </w:r>
+          </w:hyperlink>
+        </w:p>
+        <w:p>
+          <w:pPr>
+            <w:pStyle w:val="TM2"/>
+            <w:tabs>
+              <w:tab w:val="right" w:leader="dot" w:pos="9062"/>
+            </w:tabs>
+            <w:rPr>
+              <w:rFonts w:eastAsiaTheme="minorEastAsia"/>
+              <w:noProof/>
+              <w:lang w:eastAsia="fr-FR"/>
+            </w:rPr>
+          </w:pPr>
+          <w:hyperlink w:anchor="_Toc479267751" w:history="1">
+            <w:r>
+              <w:rPr>
+                <w:rStyle w:val="Lienhypertexte"/>
+                <w:noProof/>
+              </w:rPr>
+              <w:t>LIST_DIRECTORY</w:t>
+            </w:r>
+            <w:r>
+              <w:rPr>
+                <w:noProof/>
+                <w:webHidden/>
+              </w:rPr>
+              <w:tab/>
+            </w:r>
+            <w:r>
+              <w:rPr>
+                <w:noProof/>
+                <w:webHidden/>
+              </w:rPr>
+              <w:fldChar w:fldCharType="begin"/>
+            </w:r>
+            <w:r>
+              <w:rPr>
+                <w:noProof/>
+                <w:webHidden/>
+              </w:rPr>
+              <w:instrText xml:space="preserve"> PAGEREF _Toc479267751 \h </w:instrText>
+            </w:r>
+            <w:r>
+              <w:rPr>
+                <w:noProof/>
+                <w:webHidden/>
+              </w:rPr>
+            </w:r>
+            <w:r>
+              <w:rPr>
+                <w:noProof/>
+                <w:webHidden/>
+              </w:rPr>
+              <w:fldChar w:fldCharType="separate"/>
+            </w:r>
+            <w:r>
+              <w:rPr>
+                <w:noProof/>
+                <w:webHidden/>
+              </w:rPr>
+              <w:t>3</w:t>
+            </w:r>
+            <w:r>
+              <w:rPr>
+                <w:noProof/>
+                <w:webHidden/>
+              </w:rPr>
+              <w:fldChar w:fldCharType="end"/>
+            </w:r>
+          </w:hyperlink>
+        </w:p>
+        <w:p>
+          <w:pPr>
+            <w:pStyle w:val="TM2"/>
+            <w:tabs>
+              <w:tab w:val="right" w:leader="dot" w:pos="9062"/>
+            </w:tabs>
+            <w:rPr>
+              <w:rFonts w:eastAsiaTheme="minorEastAsia"/>
+              <w:noProof/>
+              <w:lang w:eastAsia="fr-FR"/>
+            </w:rPr>
+          </w:pPr>
+          <w:hyperlink w:anchor="_Toc479267752" w:history="1">
+            <w:r>
+              <w:rPr>
+                <w:rStyle w:val="Lienhypertexte"/>
+                <w:noProof/>
+              </w:rPr>
+              <w:t>SGF_READ_BLOC</w:t>
+            </w:r>
+            <w:r>
+              <w:rPr>
+                <w:noProof/>
+                <w:webHidden/>
+              </w:rPr>
+              <w:tab/>
+            </w:r>
+            <w:r>
+              <w:rPr>
+                <w:noProof/>
+                <w:webHidden/>
+              </w:rPr>
+              <w:fldChar w:fldCharType="begin"/>
+            </w:r>
+            <w:r>
+              <w:rPr>
+                <w:noProof/>
+                <w:webHidden/>
+              </w:rPr>
+              <w:instrText xml:space="preserve"> PAGEREF _Toc479267752 \h </w:instrText>
+            </w:r>
+            <w:r>
+              <w:rPr>
+                <w:noProof/>
+                <w:webHidden/>
+              </w:rPr>
+            </w:r>
+            <w:r>
+              <w:rPr>
+                <w:noProof/>
+                <w:webHidden/>
+              </w:rPr>
+              <w:fldChar w:fldCharType="separate"/>
+            </w:r>
+            <w:r>
+              <w:rPr>
+                <w:noProof/>
+                <w:webHidden/>
+              </w:rPr>
+              <w:t>3</w:t>
+            </w:r>
+            <w:r>
+              <w:rPr>
+                <w:noProof/>
+                <w:webHidden/>
+              </w:rPr>
+              <w:fldChar w:fldCharType="end"/>
+            </w:r>
+          </w:hyperlink>
+        </w:p>
+        <w:p>
+          <w:pPr>
+            <w:pStyle w:val="TM1"/>
+            <w:tabs>
+              <w:tab w:val="right" w:leader="dot" w:pos="9062"/>
+            </w:tabs>
+            <w:rPr>
+              <w:rFonts w:eastAsiaTheme="minorEastAsia"/>
+              <w:noProof/>
+              <w:lang w:eastAsia="fr-FR"/>
+            </w:rPr>
+          </w:pPr>
+          <w:hyperlink w:anchor="_Toc479267753" w:history="1">
+            <w:r>
+              <w:rPr>
+                <w:rStyle w:val="Lienhypertexte"/>
+                <w:noProof/>
+              </w:rPr>
+              <w:t>Accès direct en lecture</w:t>
+            </w:r>
+            <w:r>
+              <w:rPr>
+                <w:noProof/>
+                <w:webHidden/>
+              </w:rPr>
+              <w:tab/>
+            </w:r>
+            <w:r>
+              <w:rPr>
+                <w:noProof/>
+                <w:webHidden/>
+              </w:rPr>
+              <w:fldChar w:fldCharType="begin"/>
+            </w:r>
+            <w:r>
+              <w:rPr>
+                <w:noProof/>
+                <w:webHidden/>
+              </w:rPr>
+              <w:instrText xml:space="preserve"> PAGEREF _Toc479267753 \h </w:instrText>
+            </w:r>
+            <w:r>
+              <w:rPr>
+                <w:noProof/>
+                <w:webHidden/>
+              </w:rPr>
+            </w:r>
+            <w:r>
+              <w:rPr>
+                <w:noProof/>
+                <w:webHidden/>
+              </w:rPr>
+              <w:fldChar w:fldCharType="separate"/>
+            </w:r>
+            <w:r>
+              <w:rPr>
+                <w:noProof/>
+                <w:webHidden/>
+              </w:rPr>
+              <w:t>3</w:t>
+            </w:r>
+            <w:r>
+              <w:rPr>
+                <w:noProof/>
+                <w:webHidden/>
+              </w:rPr>
+              <w:fldChar w:fldCharType="end"/>
+            </w:r>
+          </w:hyperlink>
+        </w:p>
+        <w:p>
+          <w:pPr>
+            <w:pStyle w:val="TM2"/>
+            <w:tabs>
+              <w:tab w:val="right" w:leader="dot" w:pos="9062"/>
+            </w:tabs>
+            <w:rPr>
+              <w:rFonts w:eastAsiaTheme="minorEastAsia"/>
+              <w:noProof/>
+              <w:lang w:eastAsia="fr-FR"/>
+            </w:rPr>
+          </w:pPr>
+          <w:hyperlink w:anchor="_Toc479267754" w:history="1">
+            <w:r>
+              <w:rPr>
+                <w:rStyle w:val="Lienhypertexte"/>
+                <w:noProof/>
+              </w:rPr>
+              <w:t>SGF_SEEK</w:t>
+            </w:r>
+            <w:r>
+              <w:rPr>
+                <w:noProof/>
+                <w:webHidden/>
+              </w:rPr>
+              <w:tab/>
+            </w:r>
+            <w:r>
+              <w:rPr>
+                <w:noProof/>
+                <w:webHidden/>
+              </w:rPr>
+              <w:fldChar w:fldCharType="begin"/>
+            </w:r>
+            <w:r>
+              <w:rPr>
+                <w:noProof/>
+                <w:webHidden/>
+              </w:rPr>
+              <w:instrText xml:space="preserve"> PAGEREF _Toc479267754 \h </w:instrText>
+            </w:r>
+            <w:r>
+              <w:rPr>
+                <w:noProof/>
+                <w:webHidden/>
+              </w:rPr>
+            </w:r>
+            <w:r>
+              <w:rPr>
+                <w:noProof/>
+                <w:webHidden/>
+              </w:rPr>
+              <w:fldChar w:fldCharType="separate"/>
+            </w:r>
+            <w:r>
+              <w:rPr>
+                <w:noProof/>
+                <w:webHidden/>
+              </w:rPr>
+              <w:t>4</w:t>
+            </w:r>
+            <w:r>
+              <w:rPr>
+                <w:noProof/>
+                <w:webHidden/>
+              </w:rPr>
+              <w:fldChar w:fldCharType="end"/>
+            </w:r>
+          </w:hyperlink>
+        </w:p>
+        <w:p>
+          <w:pPr>
+            <w:pStyle w:val="TM1"/>
+            <w:tabs>
+              <w:tab w:val="right" w:leader="dot" w:pos="9062"/>
+            </w:tabs>
+            <w:rPr>
+              <w:rFonts w:eastAsiaTheme="minorEastAsia"/>
+              <w:noProof/>
+              <w:lang w:eastAsia="fr-FR"/>
+            </w:rPr>
+          </w:pPr>
+          <w:hyperlink w:anchor="_Toc479267755" w:history="1">
+            <w:r>
+              <w:rPr>
+                <w:rStyle w:val="Lienhypertexte"/>
+                <w:noProof/>
+              </w:rPr>
+              <w:t>Ecriture dans un fichier caractères après caractères</w:t>
+            </w:r>
+            <w:r>
+              <w:rPr>
+                <w:noProof/>
+                <w:webHidden/>
+              </w:rPr>
+              <w:tab/>
+            </w:r>
+            <w:r>
+              <w:rPr>
+                <w:noProof/>
+                <w:webHidden/>
+              </w:rPr>
+              <w:fldChar w:fldCharType="begin"/>
+            </w:r>
+            <w:r>
+              <w:rPr>
+                <w:noProof/>
+                <w:webHidden/>
+              </w:rPr>
+              <w:instrText xml:space="preserve"> PAGEREF _Toc479267755 \h </w:instrText>
+            </w:r>
+            <w:r>
+              <w:rPr>
+                <w:noProof/>
+                <w:webHidden/>
+              </w:rPr>
+            </w:r>
+            <w:r>
+              <w:rPr>
+                <w:noProof/>
+                <w:webHidden/>
+              </w:rPr>
+              <w:fldChar w:fldCharType="separate"/>
+            </w:r>
+            <w:r>
+              <w:rPr>
+                <w:noProof/>
+                <w:webHidden/>
+              </w:rPr>
+              <w:t>4</w:t>
+            </w:r>
+            <w:r>
+              <w:rPr>
+                <w:noProof/>
+                <w:webHidden/>
+              </w:rPr>
+              <w:fldChar w:fldCharType="end"/>
+            </w:r>
+          </w:hyperlink>
+        </w:p>
+        <w:p>
+          <w:pPr>
+            <w:pStyle w:val="TM2"/>
+            <w:tabs>
+              <w:tab w:val="right" w:leader="dot" w:pos="9062"/>
+            </w:tabs>
+            <w:rPr>
+              <w:rFonts w:eastAsiaTheme="minorEastAsia"/>
+              <w:noProof/>
+              <w:lang w:eastAsia="fr-FR"/>
+            </w:rPr>
+          </w:pPr>
+          <w:hyperlink w:anchor="_Toc479267756" w:history="1">
+            <w:r>
+              <w:rPr>
+                <w:rStyle w:val="Lienhypertexte"/>
+                <w:noProof/>
+                <w:lang w:val="en-GB"/>
+              </w:rPr>
+              <w:t>SGF_PUTC</w:t>
+            </w:r>
+            <w:r>
+              <w:rPr>
+                <w:noProof/>
+                <w:webHidden/>
+              </w:rPr>
+              <w:tab/>
+            </w:r>
+            <w:r>
+              <w:rPr>
+                <w:noProof/>
+                <w:webHidden/>
+              </w:rPr>
+              <w:fldChar w:fldCharType="begin"/>
+            </w:r>
+            <w:r>
+              <w:rPr>
+                <w:noProof/>
+                <w:webHidden/>
+              </w:rPr>
+              <w:instrText xml:space="preserve"> PAGEREF _Toc479267756 \h </w:instrText>
+            </w:r>
+            <w:r>
+              <w:rPr>
+                <w:noProof/>
+                <w:webHidden/>
+              </w:rPr>
+            </w:r>
+            <w:r>
+              <w:rPr>
+                <w:noProof/>
+                <w:webHidden/>
+              </w:rPr>
+              <w:fldChar w:fldCharType="separate"/>
+            </w:r>
+            <w:r>
+              <w:rPr>
+                <w:noProof/>
+                <w:webHidden/>
+              </w:rPr>
+              <w:t>4</w:t>
+            </w:r>
+            <w:r>
+              <w:rPr>
+                <w:noProof/>
+                <w:webHidden/>
+              </w:rPr>
+              <w:fldChar w:fldCharType="end"/>
+            </w:r>
+          </w:hyperlink>
+        </w:p>
+        <w:p>
+          <w:pPr>
+            <w:pStyle w:val="TM2"/>
+            <w:tabs>
+              <w:tab w:val="right" w:leader="dot" w:pos="9062"/>
+            </w:tabs>
+            <w:rPr>
+              <w:rFonts w:eastAsiaTheme="minorEastAsia"/>
+              <w:noProof/>
+              <w:lang w:eastAsia="fr-FR"/>
+            </w:rPr>
+          </w:pPr>
+          <w:hyperlink w:anchor="_Toc479267757" w:history="1">
+            <w:r>
+              <w:rPr>
+                <w:rStyle w:val="Lienhypertexte"/>
+                <w:noProof/>
+                <w:lang w:val="en-GB"/>
+              </w:rPr>
+              <w:t>SGF_APPEND_BLOCK</w:t>
+            </w:r>
+            <w:r>
+              <w:rPr>
+                <w:noProof/>
+                <w:webHidden/>
+              </w:rPr>
+              <w:tab/>
+            </w:r>
+            <w:r>
+              <w:rPr>
+                <w:noProof/>
+                <w:webHidden/>
+              </w:rPr>
+              <w:fldChar w:fldCharType="begin"/>
+            </w:r>
+            <w:r>
+              <w:rPr>
+                <w:noProof/>
+                <w:webHidden/>
+              </w:rPr>
+              <w:instrText xml:space="preserve"> PAGEREF _Toc479267757 \h </w:instrText>
+            </w:r>
+            <w:r>
+              <w:rPr>
+                <w:noProof/>
+                <w:webHidden/>
+              </w:rPr>
+            </w:r>
+            <w:r>
+              <w:rPr>
+                <w:noProof/>
+                <w:webHidden/>
+              </w:rPr>
+              <w:fldChar w:fldCharType="separate"/>
+            </w:r>
+            <w:r>
+              <w:rPr>
+                <w:noProof/>
+                <w:webHidden/>
+              </w:rPr>
+              <w:t>4</w:t>
+            </w:r>
+            <w:r>
+              <w:rPr>
+                <w:noProof/>
+                <w:webHidden/>
+              </w:rPr>
+              <w:fldChar w:fldCharType="end"/>
+            </w:r>
+          </w:hyperlink>
+        </w:p>
+        <w:p>
+          <w:pPr>
+            <w:pStyle w:val="TM2"/>
+            <w:tabs>
+              <w:tab w:val="right" w:leader="dot" w:pos="9062"/>
+            </w:tabs>
+            <w:rPr>
+              <w:rFonts w:eastAsiaTheme="minorEastAsia"/>
+              <w:noProof/>
+              <w:lang w:eastAsia="fr-FR"/>
+            </w:rPr>
+          </w:pPr>
+          <w:hyperlink w:anchor="_Toc479267758" w:history="1">
+            <w:r>
+              <w:rPr>
+                <w:rStyle w:val="Lienhypertexte"/>
+                <w:noProof/>
+                <w:lang w:val="en-GB"/>
+              </w:rPr>
+              <w:t>SGF_CLOSE</w:t>
+            </w:r>
+            <w:r>
+              <w:rPr>
+                <w:noProof/>
+                <w:webHidden/>
+              </w:rPr>
+              <w:tab/>
+            </w:r>
+            <w:r>
+              <w:rPr>
+                <w:noProof/>
+                <w:webHidden/>
+              </w:rPr>
+              <w:fldChar w:fldCharType="begin"/>
+            </w:r>
+            <w:r>
+              <w:rPr>
+                <w:noProof/>
+                <w:webHidden/>
+              </w:rPr>
+              <w:instrText xml:space="preserve"> PAGEREF _Toc479267758 \h </w:instrText>
+            </w:r>
+            <w:r>
+              <w:rPr>
+                <w:noProof/>
+                <w:webHidden/>
+              </w:rPr>
+            </w:r>
+            <w:r>
+              <w:rPr>
+                <w:noProof/>
+                <w:webHidden/>
+              </w:rPr>
+              <w:fldChar w:fldCharType="separate"/>
+            </w:r>
+            <w:r>
+              <w:rPr>
+                <w:noProof/>
+                <w:webHidden/>
+              </w:rPr>
+              <w:t>4</w:t>
+            </w:r>
+            <w:r>
+              <w:rPr>
+                <w:noProof/>
+                <w:webHidden/>
+              </w:rPr>
+              <w:fldChar w:fldCharType="end"/>
+            </w:r>
+          </w:hyperlink>
+        </w:p>
+        <w:p>
+          <w:pPr>
+            <w:pStyle w:val="TM2"/>
+            <w:tabs>
+              <w:tab w:val="right" w:leader="dot" w:pos="9062"/>
+            </w:tabs>
+            <w:rPr>
+              <w:rFonts w:eastAsiaTheme="minorEastAsia"/>
+              <w:noProof/>
+              <w:lang w:eastAsia="fr-FR"/>
+            </w:rPr>
+          </w:pPr>
+          <w:hyperlink w:anchor="_Toc479267759" w:history="1">
+            <w:r>
+              <w:rPr>
+                <w:rStyle w:val="Lienhypertexte"/>
+                <w:noProof/>
+                <w:lang w:val="en-GB"/>
+              </w:rPr>
+              <w:t>SGF_REMOVE</w:t>
+            </w:r>
+            <w:r>
+              <w:rPr>
+                <w:noProof/>
+                <w:webHidden/>
+              </w:rPr>
+              <w:tab/>
+            </w:r>
+            <w:r>
+              <w:rPr>
+                <w:noProof/>
+                <w:webHidden/>
+              </w:rPr>
+              <w:fldChar w:fldCharType="begin"/>
+            </w:r>
+            <w:r>
+              <w:rPr>
+                <w:noProof/>
+                <w:webHidden/>
+              </w:rPr>
+              <w:instrText xml:space="preserve"> PAGEREF _Toc479267759 \h </w:instrText>
+            </w:r>
+            <w:r>
+              <w:rPr>
+                <w:noProof/>
+                <w:webHidden/>
+              </w:rPr>
+            </w:r>
+            <w:r>
+              <w:rPr>
+                <w:noProof/>
+                <w:webHidden/>
+              </w:rPr>
+              <w:fldChar w:fldCharType="separate"/>
+            </w:r>
+            <w:r>
+              <w:rPr>
+                <w:noProof/>
+                <w:webHidden/>
+              </w:rPr>
+              <w:t>4</w:t>
+            </w:r>
+            <w:r>
+              <w:rPr>
+                <w:noProof/>
+                <w:webHidden/>
+              </w:rPr>
+              <w:fldChar w:fldCharType="end"/>
+            </w:r>
+          </w:hyperlink>
+        </w:p>
+        <w:p>
+          <w:pPr>
+            <w:pStyle w:val="TM1"/>
+            <w:tabs>
+              <w:tab w:val="right" w:leader="dot" w:pos="9062"/>
+            </w:tabs>
+            <w:rPr>
+              <w:rFonts w:eastAsiaTheme="minorEastAsia"/>
+              <w:noProof/>
+              <w:lang w:eastAsia="fr-FR"/>
+            </w:rPr>
+          </w:pPr>
+          <w:hyperlink w:anchor="_Toc479267760" w:history="1">
+            <w:r>
+              <w:rPr>
+                <w:rStyle w:val="Lienhypertexte"/>
+                <w:noProof/>
+              </w:rPr>
+              <w:t>Ouvrir un fichier en mode ajout</w:t>
+            </w:r>
+            <w:r>
+              <w:rPr>
+                <w:noProof/>
+                <w:webHidden/>
+              </w:rPr>
+              <w:tab/>
+            </w:r>
+            <w:r>
+              <w:rPr>
+                <w:noProof/>
+                <w:webHidden/>
+              </w:rPr>
+              <w:fldChar w:fldCharType="begin"/>
+            </w:r>
+            <w:r>
+              <w:rPr>
+                <w:noProof/>
+                <w:webHidden/>
+              </w:rPr>
+              <w:instrText xml:space="preserve"> PAGEREF _Toc479267760 \h </w:instrText>
+            </w:r>
+            <w:r>
+              <w:rPr>
+                <w:noProof/>
+                <w:webHidden/>
+              </w:rPr>
+            </w:r>
+            <w:r>
+              <w:rPr>
+                <w:noProof/>
+                <w:webHidden/>
+              </w:rPr>
+              <w:fldChar w:fldCharType="separate"/>
+            </w:r>
+            <w:r>
+              <w:rPr>
+                <w:noProof/>
+                <w:webHidden/>
+              </w:rPr>
+              <w:t>4</w:t>
+            </w:r>
+            <w:r>
+              <w:rPr>
+                <w:noProof/>
+                <w:webHidden/>
+              </w:rPr>
+              <w:fldChar w:fldCharType="end"/>
+            </w:r>
+          </w:hyperlink>
+        </w:p>
+        <w:p>
+          <w:pPr>
+            <w:pStyle w:val="TM2"/>
+            <w:tabs>
+              <w:tab w:val="right" w:leader="dot" w:pos="9062"/>
+            </w:tabs>
+            <w:rPr>
+              <w:rFonts w:eastAsiaTheme="minorEastAsia"/>
+              <w:noProof/>
+              <w:lang w:eastAsia="fr-FR"/>
+            </w:rPr>
+          </w:pPr>
+          <w:hyperlink w:anchor="_Toc479267761" w:history="1">
+            <w:r>
+              <w:rPr>
+                <w:rStyle w:val="Lienhypertexte"/>
+                <w:noProof/>
+              </w:rPr>
+              <w:t>SGF_OPEN_APPEND</w:t>
+            </w:r>
+            <w:r>
+              <w:rPr>
+                <w:noProof/>
+                <w:webHidden/>
+              </w:rPr>
+              <w:tab/>
+            </w:r>
+            <w:r>
+              <w:rPr>
+                <w:noProof/>
+                <w:webHidden/>
+              </w:rPr>
+              <w:fldChar w:fldCharType="begin"/>
+            </w:r>
+            <w:r>
+              <w:rPr>
+                <w:noProof/>
+                <w:webHidden/>
+              </w:rPr>
+              <w:instrText xml:space="preserve"> PAGEREF _Toc479267761 \h </w:instrText>
+            </w:r>
+            <w:r>
+              <w:rPr>
+                <w:noProof/>
+                <w:webHidden/>
+              </w:rPr>
+            </w:r>
+            <w:r>
+              <w:rPr>
+                <w:noProof/>
+                <w:webHidden/>
+              </w:rPr>
+              <w:fldChar w:fldCharType="separate"/>
+            </w:r>
+            <w:r>
+              <w:rPr>
+                <w:noProof/>
+                <w:webHidden/>
+              </w:rPr>
+              <w:t>4</w:t>
+            </w:r>
+            <w:r>
+              <w:rPr>
+                <w:noProof/>
+                <w:webHidden/>
+              </w:rPr>
+              <w:fldChar w:fldCharType="end"/>
+            </w:r>
+          </w:hyperlink>
+        </w:p>
+        <w:p>
+          <w:pPr>
+            <w:pStyle w:val="TM2"/>
+            <w:tabs>
+              <w:tab w:val="right" w:leader="dot" w:pos="9062"/>
+            </w:tabs>
+            <w:rPr>
+              <w:rFonts w:eastAsiaTheme="minorEastAsia"/>
+              <w:noProof/>
+              <w:lang w:eastAsia="fr-FR"/>
+            </w:rPr>
+          </w:pPr>
+          <w:hyperlink w:anchor="_Toc479267762" w:history="1">
+            <w:r>
+              <w:rPr>
+                <w:rStyle w:val="Lienhypertexte"/>
+                <w:noProof/>
+              </w:rPr>
+              <w:t>MODIFICATION DE SGF_APPEND_BLOCK</w:t>
+            </w:r>
+            <w:r>
+              <w:rPr>
+                <w:noProof/>
+                <w:webHidden/>
+              </w:rPr>
+              <w:tab/>
+            </w:r>
+            <w:r>
+              <w:rPr>
+                <w:noProof/>
+                <w:webHidden/>
+              </w:rPr>
+              <w:fldChar w:fldCharType="begin"/>
+            </w:r>
+            <w:r>
+              <w:rPr>
+                <w:noProof/>
+                <w:webHidden/>
+              </w:rPr>
+              <w:instrText xml:space="preserve"> PAGEREF _Toc479267762 \h </w:instrText>
+            </w:r>
+            <w:r>
+              <w:rPr>
+                <w:noProof/>
+                <w:webHidden/>
+              </w:rPr>
+            </w:r>
+            <w:r>
+              <w:rPr>
+                <w:noProof/>
+                <w:webHidden/>
+              </w:rPr>
+              <w:fldChar w:fldCharType="separate"/>
+            </w:r>
+            <w:r>
+              <w:rPr>
+                <w:noProof/>
+                <w:webHidden/>
+              </w:rPr>
+              <w:t>4</w:t>
+            </w:r>
+            <w:r>
+              <w:rPr>
+                <w:noProof/>
+                <w:webHidden/>
+              </w:rPr>
+              <w:fldChar w:fldCharType="end"/>
+            </w:r>
+          </w:hyperlink>
+        </w:p>
+        <w:p>
+          <w:pPr>
+            <w:pStyle w:val="TM1"/>
+            <w:tabs>
+              <w:tab w:val="right" w:leader="dot" w:pos="9062"/>
+            </w:tabs>
+            <w:rPr>
+              <w:rFonts w:eastAsiaTheme="minorEastAsia"/>
+              <w:noProof/>
+              <w:lang w:eastAsia="fr-FR"/>
+            </w:rPr>
+          </w:pPr>
+          <w:hyperlink w:anchor="_Toc479267763" w:history="1">
+            <w:r>
+              <w:rPr>
+                <w:rStyle w:val="Lienhypertexte"/>
+                <w:noProof/>
+              </w:rPr>
+              <w:t>Ecrire une zone de données</w:t>
+            </w:r>
+            <w:r>
+              <w:rPr>
+                <w:noProof/>
+                <w:webHidden/>
+              </w:rPr>
+              <w:tab/>
+            </w:r>
+            <w:r>
+              <w:rPr>
+                <w:noProof/>
+                <w:webHidden/>
+              </w:rPr>
+              <w:fldChar w:fldCharType="begin"/>
+            </w:r>
+            <w:r>
+              <w:rPr>
+                <w:noProof/>
+                <w:webHidden/>
+              </w:rPr>
+              <w:instrText xml:space="preserve"> PAGEREF _Toc479267763 \h </w:instrText>
+            </w:r>
+            <w:r>
+              <w:rPr>
+                <w:noProof/>
+                <w:webHidden/>
+              </w:rPr>
+            </w:r>
+            <w:r>
+              <w:rPr>
+                <w:noProof/>
+                <w:webHidden/>
+              </w:rPr>
+              <w:fldChar w:fldCharType="separate"/>
+            </w:r>
+            <w:r>
+              <w:rPr>
+                <w:noProof/>
+                <w:webHidden/>
+              </w:rPr>
+              <w:t>4</w:t>
+            </w:r>
+            <w:r>
+              <w:rPr>
+                <w:noProof/>
+                <w:webHidden/>
+              </w:rPr>
+              <w:fldChar w:fldCharType="end"/>
+            </w:r>
+          </w:hyperlink>
+        </w:p>
+        <w:p>
+          <w:pPr>
+            <w:pStyle w:val="TM2"/>
+            <w:tabs>
+              <w:tab w:val="right" w:leader="dot" w:pos="9062"/>
+            </w:tabs>
+            <w:rPr>
+              <w:rFonts w:eastAsiaTheme="minorEastAsia"/>
+              <w:noProof/>
+              <w:lang w:eastAsia="fr-FR"/>
+            </w:rPr>
+          </w:pPr>
+          <w:hyperlink w:anchor="_Toc479267764" w:history="1">
+            <w:r>
+              <w:rPr>
+                <w:rStyle w:val="Lienhypertexte"/>
+                <w:noProof/>
+              </w:rPr>
+              <w:t>SGF_WRITE</w:t>
+            </w:r>
+            <w:r>
+              <w:rPr>
+                <w:noProof/>
+                <w:webHidden/>
+              </w:rPr>
+              <w:tab/>
+            </w:r>
+            <w:r>
+              <w:rPr>
+                <w:noProof/>
+                <w:webHidden/>
+              </w:rPr>
+              <w:fldChar w:fldCharType="begin"/>
+            </w:r>
+            <w:r>
+              <w:rPr>
+                <w:noProof/>
+                <w:webHidden/>
+              </w:rPr>
+              <w:instrText xml:space="preserve"> PAGEREF _Toc479267764 \h </w:instrText>
+            </w:r>
+            <w:r>
+              <w:rPr>
+                <w:noProof/>
+                <w:webHidden/>
+              </w:rPr>
+            </w:r>
+            <w:r>
+              <w:rPr>
+                <w:noProof/>
+                <w:webHidden/>
+              </w:rPr>
+              <w:fldChar w:fldCharType="separate"/>
+            </w:r>
+            <w:r>
+              <w:rPr>
+                <w:noProof/>
+                <w:webHidden/>
+              </w:rPr>
+              <w:t>4</w:t>
+            </w:r>
+            <w:r>
+              <w:rPr>
+                <w:noProof/>
+                <w:webHidden/>
+              </w:rPr>
+              <w:fldChar w:fldCharType="end"/>
+            </w:r>
+          </w:hyperlink>
+        </w:p>
+        <w:p>
+          <w:r>
+            <w:rPr>
+              <w:b/>
+              <w:bCs/>
+            </w:rPr>
+            <w:fldChar w:fldCharType="end"/>
+          </w:r>
+        </w:p>
+      </w:sdtContent>
+    </w:sdt>
     <w:p/>
     <w:p/>
     <w:p/>
@@ -72,10 +1303,15 @@
       <w:pPr>
         <w:pStyle w:val="Titre1"/>
       </w:pPr>
+      <w:bookmarkStart w:id="0" w:name="_Toc479267748"/>
       <w:r>
         <w:lastRenderedPageBreak/>
-        <w:t>Introduction</w:t>
-      </w:r>
+        <w:t>I</w:t>
+      </w:r>
+      <w:r>
+        <w:t>ntroduction</w:t>
+      </w:r>
+      <w:bookmarkEnd w:id="0"/>
     </w:p>
     <w:p/>
     <w:p>
@@ -119,9 +1355,11 @@
       <w:pPr>
         <w:pStyle w:val="Titre1"/>
       </w:pPr>
+      <w:bookmarkStart w:id="1" w:name="_Toc479267749"/>
       <w:r>
         <w:t>Arborescence du projet</w:t>
       </w:r>
+      <w:bookmarkEnd w:id="1"/>
     </w:p>
     <w:p/>
     <w:p>
@@ -228,57 +1466,86 @@
       <w:r>
         <w:t xml:space="preserve">=c99 » à des fins de </w:t>
       </w:r>
+      <w:r>
+        <w:t>débogage</w:t>
+      </w:r>
+      <w:r>
+        <w:t xml:space="preserve"> ou d’autoriser </w:t>
+      </w:r>
+      <w:r>
+        <w:t>certaines formes</w:t>
+      </w:r>
+      <w:r>
+        <w:t xml:space="preserve"> de code </w:t>
+      </w:r>
+      <w:r>
+        <w:t>(commentaires</w:t>
+      </w:r>
+      <w:r>
+        <w:t xml:space="preserve"> en //, déclaration du </w:t>
+      </w:r>
       <w:proofErr w:type="spellStart"/>
       <w:r>
-        <w:t>débuggage</w:t>
+        <w:t>int</w:t>
       </w:r>
       <w:proofErr w:type="spellEnd"/>
       <w:r>
-        <w:t xml:space="preserve"> ou d’autoriser certains formes de code ( commentaires en //, déclaration du </w:t>
+        <w:t xml:space="preserve"> dans la condition d’un for, etc</w:t>
+      </w:r>
+      <w:r>
+        <w:t>…)</w:t>
+      </w:r>
+    </w:p>
+    <w:p>
+      <w:pPr>
+        <w:pStyle w:val="Paragraphedeliste"/>
+      </w:pPr>
+    </w:p>
+    <w:p/>
+    <w:p/>
+    <w:p/>
+    <w:p/>
+    <w:p/>
+    <w:p/>
+    <w:p>
+      <w:pPr>
+        <w:pStyle w:val="Titre1"/>
+      </w:pPr>
+      <w:bookmarkStart w:id="2" w:name="_Toc479267750"/>
+      <w:r>
+        <w:lastRenderedPageBreak/>
+        <w:t>Lecture dans un fichier</w:t>
+      </w:r>
+      <w:bookmarkEnd w:id="2"/>
+      <w:r>
+        <w:t> </w:t>
+      </w:r>
+    </w:p>
+    <w:p/>
+    <w:p>
+      <w:pPr>
+        <w:pStyle w:val="Titre2"/>
+      </w:pPr>
+      <w:bookmarkStart w:id="3" w:name="_Toc479267751"/>
+      <w:r>
+        <w:t>LIST_DIRECTORY</w:t>
+      </w:r>
+      <w:bookmarkEnd w:id="3"/>
+    </w:p>
+    <w:p/>
+    <w:p>
+      <w:r>
+        <w:t>La fonction </w:t>
       </w:r>
       <w:proofErr w:type="spellStart"/>
       <w:r>
-        <w:t>int</w:t>
+        <w:rPr>
+          <w:rStyle w:val="Emphaseintense"/>
+        </w:rPr>
+        <w:t>list_directory</w:t>
       </w:r>
       <w:proofErr w:type="spellEnd"/>
       <w:r>
-        <w:t xml:space="preserve"> dans la condition d’un for, etc… )</w:t>
-      </w:r>
-    </w:p>
-    <w:p>
-      <w:pPr>
-        <w:pStyle w:val="Paragraphedeliste"/>
-      </w:pPr>
-    </w:p>
-    <w:p/>
-    <w:p/>
-    <w:p/>
-    <w:p/>
-    <w:p/>
-    <w:p/>
-    <w:p>
-      <w:pPr>
-        <w:pStyle w:val="Titre1"/>
-      </w:pPr>
-      <w:r>
-        <w:lastRenderedPageBreak/>
-        <w:t>Lecture dans un fichier </w:t>
-      </w:r>
-    </w:p>
-    <w:p/>
-    <w:p>
-      <w:r>
-        <w:t>La fonction </w:t>
-      </w:r>
-      <w:proofErr w:type="spellStart"/>
-      <w:r>
-        <w:rPr>
-          <w:rStyle w:val="Emphaseintense"/>
-        </w:rPr>
-        <w:t>list_directory</w:t>
-      </w:r>
-      <w:proofErr w:type="spellEnd"/>
-      <w:r>
         <w:t xml:space="preserve"> consiste, comme vu en TD, à parcourir toutes les entrées de la </w:t>
       </w:r>
       <w:r>
@@ -306,13 +1573,19 @@
         <w:t>inode</w:t>
       </w:r>
       <w:r>
-        <w:t>, nous le lisons afin d’extraire les information</w:t>
-      </w:r>
-      <w:bookmarkStart w:id="0" w:name="_GoBack"/>
-      <w:bookmarkEnd w:id="0"/>
-      <w:r>
-        <w:t xml:space="preserve">s du fichier comme sa longueur, son premier et son dernier bloc de contenu. </w:t>
-      </w:r>
+        <w:t xml:space="preserve">, nous le lisons afin d’extraire les informations du fichier comme sa longueur, son premier et son dernier bloc de contenu. </w:t>
+      </w:r>
+    </w:p>
+    <w:p/>
+    <w:p>
+      <w:pPr>
+        <w:pStyle w:val="Titre2"/>
+      </w:pPr>
+      <w:bookmarkStart w:id="4" w:name="_Toc479267752"/>
+      <w:r>
+        <w:t>SGF_READ_BLOC</w:t>
+      </w:r>
+      <w:bookmarkEnd w:id="4"/>
     </w:p>
     <w:p/>
     <w:p>
@@ -430,21 +1703,577 @@
         <w:t>.</w:t>
       </w:r>
     </w:p>
+    <w:p>
+      <w:pPr>
+        <w:pStyle w:val="Titre1"/>
+      </w:pPr>
+    </w:p>
+    <w:p>
+      <w:pPr>
+        <w:pStyle w:val="Titre1"/>
+      </w:pPr>
+      <w:bookmarkStart w:id="5" w:name="_Toc479267753"/>
+      <w:r>
+        <w:t>Accès</w:t>
+      </w:r>
+      <w:r>
+        <w:t xml:space="preserve"> direct en lecture</w:t>
+      </w:r>
+      <w:bookmarkEnd w:id="5"/>
+    </w:p>
     <w:p/>
     <w:p>
       <w:pPr>
         <w:pStyle w:val="Titre2"/>
-      </w:pPr>
+        <w:spacing w:before="0"/>
+      </w:pPr>
+      <w:bookmarkStart w:id="6" w:name="_Toc479267754"/>
+      <w:r>
+        <w:t>SGF_SEEK</w:t>
+      </w:r>
+      <w:bookmarkEnd w:id="6"/>
+    </w:p>
+    <w:p/>
+    <w:p>
+      <w:r>
+        <w:t xml:space="preserve">La fonction </w:t>
+      </w:r>
       <w:proofErr w:type="spellStart"/>
       <w:r>
-        <w:t>Acces</w:t>
+        <w:rPr>
+          <w:rStyle w:val="Emphaseintense"/>
+        </w:rPr>
+        <w:t>sgf_seek</w:t>
       </w:r>
       <w:proofErr w:type="spellEnd"/>
       <w:r>
-        <w:t xml:space="preserve"> direct en lecture</w:t>
-      </w:r>
-    </w:p>
-    <w:p/>
+        <w:t xml:space="preserve"> consiste à décaler le pointeur dans un fichier (</w:t>
+      </w:r>
+      <w:r>
+        <w:rPr>
+          <w:rStyle w:val="Emphaseintense"/>
+        </w:rPr>
+        <w:t>f-&gt;</w:t>
+      </w:r>
+      <w:proofErr w:type="spellStart"/>
+      <w:r>
+        <w:rPr>
+          <w:rStyle w:val="Emphaseintense"/>
+        </w:rPr>
+        <w:t>ptr</w:t>
+      </w:r>
+      <w:proofErr w:type="spellEnd"/>
+      <w:r>
+        <w:t>) du nombre de caractères précisé en paramètre.</w:t>
+      </w:r>
+    </w:p>
+    <w:p>
+      <w:r>
+        <w:t xml:space="preserve">La première chose à faire est donc de vérifier que le décalage demandé est possible, c’est-à-dire que à partir de la position actuelle, le décalage n’excède pas la taille du fichier. </w:t>
+      </w:r>
+    </w:p>
+    <w:p>
+      <w:r>
+        <w:rPr>
+          <w:highlight w:val="yellow"/>
+        </w:rPr>
+        <w:t xml:space="preserve">// rajouter le fonctionnement de </w:t>
+      </w:r>
+      <w:proofErr w:type="spellStart"/>
+      <w:r>
+        <w:rPr>
+          <w:highlight w:val="yellow"/>
+        </w:rPr>
+        <w:t>l’algo</w:t>
+      </w:r>
+      <w:proofErr w:type="spellEnd"/>
+      <w:r>
+        <w:rPr>
+          <w:highlight w:val="yellow"/>
+        </w:rPr>
+        <w:t xml:space="preserve"> de la fonction</w:t>
+      </w:r>
+    </w:p>
+    <w:p/>
+    <w:p>
+      <w:r>
+        <w:t xml:space="preserve">NB : Cette fonctionnalité est testée via la fonction de test </w:t>
+      </w:r>
+      <w:proofErr w:type="spellStart"/>
+      <w:r>
+        <w:rPr>
+          <w:rStyle w:val="Emphaseintense"/>
+        </w:rPr>
+        <w:t>test_seek</w:t>
+      </w:r>
+      <w:proofErr w:type="spellEnd"/>
+      <w:r>
+        <w:t> </w:t>
+      </w:r>
+    </w:p>
+    <w:p/>
+    <w:p/>
+    <w:p/>
+    <w:p/>
+    <w:p/>
+    <w:p>
+      <w:pPr>
+        <w:pStyle w:val="Titre1"/>
+      </w:pPr>
+      <w:bookmarkStart w:id="7" w:name="_Toc479267755"/>
+      <w:r>
+        <w:lastRenderedPageBreak/>
+        <w:t xml:space="preserve">Ecriture dans un fichier caractères après </w:t>
+      </w:r>
+      <w:r>
+        <w:rPr>
+          <w:rStyle w:val="Titre1Car"/>
+        </w:rPr>
+        <w:t>caractères</w:t>
+      </w:r>
+      <w:bookmarkEnd w:id="7"/>
+      <w:r>
+        <w:t xml:space="preserve"> </w:t>
+      </w:r>
+    </w:p>
+    <w:p/>
+    <w:p>
+      <w:pPr>
+        <w:pStyle w:val="Titre2"/>
+        <w:rPr>
+          <w:lang w:val="en-GB"/>
+        </w:rPr>
+      </w:pPr>
+      <w:bookmarkStart w:id="8" w:name="_Toc479267756"/>
+      <w:r>
+        <w:rPr>
+          <w:lang w:val="en-GB"/>
+        </w:rPr>
+        <w:t>SGF_PUTC</w:t>
+      </w:r>
+      <w:bookmarkEnd w:id="8"/>
+    </w:p>
+    <w:p>
+      <w:pPr>
+        <w:rPr>
+          <w:lang w:val="en-GB"/>
+        </w:rPr>
+      </w:pPr>
+    </w:p>
+    <w:p>
+      <w:pPr>
+        <w:rPr>
+          <w:lang w:val="en-GB"/>
+        </w:rPr>
+      </w:pPr>
+      <w:r>
+        <w:rPr>
+          <w:highlight w:val="yellow"/>
+          <w:lang w:val="en-GB"/>
+        </w:rPr>
+        <w:t xml:space="preserve">// </w:t>
+      </w:r>
+      <w:proofErr w:type="spellStart"/>
+      <w:r>
+        <w:rPr>
+          <w:highlight w:val="yellow"/>
+          <w:lang w:val="en-GB"/>
+        </w:rPr>
+        <w:t>fais</w:t>
+      </w:r>
+      <w:proofErr w:type="spellEnd"/>
+      <w:r>
+        <w:rPr>
+          <w:highlight w:val="yellow"/>
+          <w:lang w:val="en-GB"/>
+        </w:rPr>
+        <w:t xml:space="preserve"> la</w:t>
+      </w:r>
+    </w:p>
+    <w:p>
+      <w:pPr>
+        <w:rPr>
+          <w:lang w:val="en-GB"/>
+        </w:rPr>
+      </w:pPr>
+    </w:p>
+    <w:p>
+      <w:pPr>
+        <w:pStyle w:val="Titre2"/>
+        <w:rPr>
+          <w:lang w:val="en-GB"/>
+        </w:rPr>
+      </w:pPr>
+      <w:bookmarkStart w:id="9" w:name="_Toc479267757"/>
+      <w:r>
+        <w:rPr>
+          <w:lang w:val="en-GB"/>
+        </w:rPr>
+        <w:t>SGF_APPEND_BLOCK</w:t>
+      </w:r>
+      <w:bookmarkEnd w:id="9"/>
+    </w:p>
+    <w:p>
+      <w:pPr>
+        <w:rPr>
+          <w:lang w:val="en-GB"/>
+        </w:rPr>
+      </w:pPr>
+    </w:p>
+    <w:p>
+      <w:pPr>
+        <w:rPr>
+          <w:lang w:val="en-GB"/>
+        </w:rPr>
+      </w:pPr>
+      <w:r>
+        <w:rPr>
+          <w:highlight w:val="yellow"/>
+          <w:lang w:val="en-GB"/>
+        </w:rPr>
+        <w:t xml:space="preserve">// </w:t>
+      </w:r>
+      <w:proofErr w:type="spellStart"/>
+      <w:r>
+        <w:rPr>
+          <w:highlight w:val="yellow"/>
+          <w:lang w:val="en-GB"/>
+        </w:rPr>
+        <w:t>fais</w:t>
+      </w:r>
+      <w:proofErr w:type="spellEnd"/>
+      <w:r>
+        <w:rPr>
+          <w:highlight w:val="yellow"/>
+          <w:lang w:val="en-GB"/>
+        </w:rPr>
+        <w:t xml:space="preserve"> la</w:t>
+      </w:r>
+      <w:r>
+        <w:rPr>
+          <w:lang w:val="en-GB"/>
+        </w:rPr>
+        <w:t xml:space="preserve"> </w:t>
+      </w:r>
+    </w:p>
+    <w:p>
+      <w:pPr>
+        <w:rPr>
+          <w:lang w:val="en-GB"/>
+        </w:rPr>
+      </w:pPr>
+    </w:p>
+    <w:p>
+      <w:pPr>
+        <w:pStyle w:val="Titre2"/>
+        <w:rPr>
+          <w:lang w:val="en-GB"/>
+        </w:rPr>
+      </w:pPr>
+      <w:bookmarkStart w:id="10" w:name="_Toc479267758"/>
+      <w:r>
+        <w:rPr>
+          <w:lang w:val="en-GB"/>
+        </w:rPr>
+        <w:t>SGF_CLOSE</w:t>
+      </w:r>
+      <w:bookmarkEnd w:id="10"/>
+    </w:p>
+    <w:p>
+      <w:pPr>
+        <w:rPr>
+          <w:lang w:val="en-GB"/>
+        </w:rPr>
+      </w:pPr>
+    </w:p>
+    <w:p>
+      <w:r>
+        <w:rPr>
+          <w:highlight w:val="yellow"/>
+        </w:rPr>
+        <w:t>// fais la</w:t>
+      </w:r>
+    </w:p>
+    <w:p/>
+    <w:p>
+      <w:pPr>
+        <w:pStyle w:val="Titre2"/>
+      </w:pPr>
+      <w:bookmarkStart w:id="11" w:name="_Toc479267759"/>
+      <w:r>
+        <w:t>SGF_REMOVE</w:t>
+      </w:r>
+      <w:bookmarkEnd w:id="11"/>
+    </w:p>
+    <w:p/>
+    <w:p>
+      <w:r>
+        <w:rPr>
+          <w:highlight w:val="yellow"/>
+        </w:rPr>
+        <w:t>// fais la / je m’en occupe</w:t>
+      </w:r>
+    </w:p>
+    <w:p/>
+    <w:p>
+      <w:pPr>
+        <w:pStyle w:val="Titre1"/>
+      </w:pPr>
+      <w:bookmarkStart w:id="12" w:name="_Toc479267760"/>
+      <w:r>
+        <w:t>Ouvrir un fichier en mode ajout</w:t>
+      </w:r>
+      <w:bookmarkEnd w:id="12"/>
+    </w:p>
+    <w:p/>
+    <w:p>
+      <w:pPr>
+        <w:pStyle w:val="Titre2"/>
+      </w:pPr>
+      <w:bookmarkStart w:id="13" w:name="_Toc479267761"/>
+      <w:r>
+        <w:t>SGF_OPEN_APPEND</w:t>
+      </w:r>
+      <w:bookmarkEnd w:id="13"/>
+    </w:p>
+    <w:p/>
+    <w:p>
+      <w:r>
+        <w:rPr>
+          <w:highlight w:val="yellow"/>
+        </w:rPr>
+        <w:t>// je m’en occupe</w:t>
+      </w:r>
+    </w:p>
+    <w:p/>
+    <w:p>
+      <w:pPr>
+        <w:pStyle w:val="Titre2"/>
+      </w:pPr>
+      <w:bookmarkStart w:id="14" w:name="_Toc479267762"/>
+      <w:r>
+        <w:t>MODIFICATION DE SGF_APPEND_BLOCK</w:t>
+      </w:r>
+      <w:bookmarkEnd w:id="14"/>
+    </w:p>
+    <w:p/>
+    <w:p>
+      <w:r>
+        <w:rPr>
+          <w:highlight w:val="yellow"/>
+        </w:rPr>
+        <w:t>// je m’en occupe</w:t>
+      </w:r>
+    </w:p>
+    <w:p/>
+    <w:p>
+      <w:pPr>
+        <w:pStyle w:val="Titre1"/>
+      </w:pPr>
+      <w:bookmarkStart w:id="15" w:name="_Toc479267763"/>
+      <w:r>
+        <w:t>Ecrire une zone de données</w:t>
+      </w:r>
+      <w:bookmarkEnd w:id="15"/>
+    </w:p>
+    <w:p/>
+    <w:p>
+      <w:pPr>
+        <w:pStyle w:val="Titre2"/>
+      </w:pPr>
+      <w:bookmarkStart w:id="16" w:name="_Toc479267764"/>
+      <w:r>
+        <w:t>SGF_WRITE</w:t>
+      </w:r>
+      <w:bookmarkEnd w:id="16"/>
+    </w:p>
+    <w:p/>
+    <w:p>
+      <w:r>
+        <w:rPr>
+          <w:highlight w:val="yellow"/>
+        </w:rPr>
+        <w:t>// je m’en occupe</w:t>
+      </w:r>
+    </w:p>
+    <w:p>
+      <w:pPr>
+        <w:pStyle w:val="Titre1"/>
+      </w:pPr>
+      <w:r>
+        <w:lastRenderedPageBreak/>
+        <w:t>Fonctions de test</w:t>
+      </w:r>
+    </w:p>
+    <w:p/>
+    <w:p>
+      <w:pPr>
+        <w:pStyle w:val="Titre2"/>
+      </w:pPr>
+      <w:proofErr w:type="spellStart"/>
+      <w:r>
+        <w:t>test_seek</w:t>
+      </w:r>
+      <w:bookmarkStart w:id="17" w:name="_GoBack"/>
+      <w:bookmarkEnd w:id="17"/>
+      <w:proofErr w:type="spellEnd"/>
+    </w:p>
+    <w:p/>
+    <w:p>
+      <w:r>
+        <w:rPr>
+          <w:highlight w:val="yellow"/>
+        </w:rPr>
+        <w:t>// je le ferai (faut je la fasse dans le code aussi)</w:t>
+      </w:r>
+      <w:r>
+        <w:t xml:space="preserve"> </w:t>
+      </w:r>
+    </w:p>
+    <w:p/>
+    <w:p>
+      <w:pPr>
+        <w:pStyle w:val="Titre2"/>
+      </w:pPr>
+      <w:proofErr w:type="spellStart"/>
+      <w:r>
+        <w:t>test_remove</w:t>
+      </w:r>
+      <w:proofErr w:type="spellEnd"/>
+    </w:p>
+    <w:p/>
+    <w:p>
+      <w:r>
+        <w:rPr>
+          <w:highlight w:val="yellow"/>
+        </w:rPr>
+        <w:t xml:space="preserve">// fais </w:t>
+      </w:r>
+      <w:proofErr w:type="spellStart"/>
+      <w:r>
+        <w:rPr>
+          <w:highlight w:val="yellow"/>
+        </w:rPr>
+        <w:t>la</w:t>
+      </w:r>
+      <w:proofErr w:type="spellEnd"/>
+      <w:r>
+        <w:rPr>
+          <w:highlight w:val="yellow"/>
+        </w:rPr>
+        <w:t xml:space="preserve"> ou je m’en occupe ( regarde dans le main, j’ai tout commenté t’as juste </w:t>
+      </w:r>
+      <w:proofErr w:type="spellStart"/>
+      <w:r>
+        <w:rPr>
+          <w:highlight w:val="yellow"/>
+        </w:rPr>
+        <w:t>a</w:t>
+      </w:r>
+      <w:proofErr w:type="spellEnd"/>
+      <w:r>
+        <w:rPr>
+          <w:highlight w:val="yellow"/>
+        </w:rPr>
+        <w:t xml:space="preserve"> décrire ce qu’on fais)</w:t>
+      </w:r>
+    </w:p>
+    <w:p/>
+    <w:p>
+      <w:pPr>
+        <w:pStyle w:val="Titre2"/>
+      </w:pPr>
+      <w:proofErr w:type="spellStart"/>
+      <w:r>
+        <w:t>test_append</w:t>
+      </w:r>
+      <w:proofErr w:type="spellEnd"/>
+    </w:p>
+    <w:p/>
+    <w:p>
+      <w:r>
+        <w:rPr>
+          <w:highlight w:val="yellow"/>
+        </w:rPr>
+        <w:t xml:space="preserve">// fais </w:t>
+      </w:r>
+      <w:proofErr w:type="spellStart"/>
+      <w:r>
+        <w:rPr>
+          <w:highlight w:val="yellow"/>
+        </w:rPr>
+        <w:t>la</w:t>
+      </w:r>
+      <w:proofErr w:type="spellEnd"/>
+      <w:r>
+        <w:rPr>
+          <w:highlight w:val="yellow"/>
+        </w:rPr>
+        <w:t xml:space="preserve"> ou je m’en occupe ( regarde dans le main, j’ai tout commenté t’as juste </w:t>
+      </w:r>
+      <w:proofErr w:type="spellStart"/>
+      <w:r>
+        <w:rPr>
+          <w:highlight w:val="yellow"/>
+        </w:rPr>
+        <w:t>a</w:t>
+      </w:r>
+      <w:proofErr w:type="spellEnd"/>
+      <w:r>
+        <w:rPr>
+          <w:highlight w:val="yellow"/>
+        </w:rPr>
+        <w:t xml:space="preserve"> décrire ce qu’on fais)</w:t>
+      </w:r>
+    </w:p>
+    <w:p/>
+    <w:p>
+      <w:pPr>
+        <w:pStyle w:val="Titre2"/>
+      </w:pPr>
+      <w:proofErr w:type="spellStart"/>
+      <w:r>
+        <w:t>test_write</w:t>
+      </w:r>
+      <w:proofErr w:type="spellEnd"/>
+    </w:p>
+    <w:p/>
+    <w:p>
+      <w:r>
+        <w:rPr>
+          <w:highlight w:val="yellow"/>
+        </w:rPr>
+        <w:t xml:space="preserve">// fais </w:t>
+      </w:r>
+      <w:proofErr w:type="spellStart"/>
+      <w:r>
+        <w:rPr>
+          <w:highlight w:val="yellow"/>
+        </w:rPr>
+        <w:t>la</w:t>
+      </w:r>
+      <w:proofErr w:type="spellEnd"/>
+      <w:r>
+        <w:rPr>
+          <w:highlight w:val="yellow"/>
+        </w:rPr>
+        <w:t xml:space="preserve"> ou je m’en occupe ( regarde dans le main, j’ai tout commenté t’as juste </w:t>
+      </w:r>
+      <w:proofErr w:type="spellStart"/>
+      <w:r>
+        <w:rPr>
+          <w:highlight w:val="yellow"/>
+        </w:rPr>
+        <w:t>a</w:t>
+      </w:r>
+      <w:proofErr w:type="spellEnd"/>
+      <w:r>
+        <w:rPr>
+          <w:highlight w:val="yellow"/>
+        </w:rPr>
+        <w:t xml:space="preserve"> décrire ce qu’on fais)</w:t>
+      </w:r>
+    </w:p>
     <w:p/>
     <w:sectPr>
       <w:pgSz w:w="11906" w:h="16838"/>
@@ -1137,6 +2966,57 @@
       <w:bCs/>
     </w:rPr>
   </w:style>
+  <w:style w:type="paragraph" w:styleId="En-ttedetabledesmatires">
+    <w:name w:val="TOC Heading"/>
+    <w:basedOn w:val="Titre1"/>
+    <w:next w:val="Normal"/>
+    <w:uiPriority w:val="39"/>
+    <w:unhideWhenUsed/>
+    <w:qFormat/>
+    <w:rsid w:val="0060519F"/>
+    <w:pPr>
+      <w:outlineLvl w:val="9"/>
+    </w:pPr>
+    <w:rPr>
+      <w:lang w:eastAsia="fr-FR"/>
+    </w:rPr>
+  </w:style>
+  <w:style w:type="paragraph" w:styleId="TM1">
+    <w:name w:val="toc 1"/>
+    <w:basedOn w:val="Normal"/>
+    <w:next w:val="Normal"/>
+    <w:autoRedefine/>
+    <w:uiPriority w:val="39"/>
+    <w:unhideWhenUsed/>
+    <w:rsid w:val="0060519F"/>
+    <w:pPr>
+      <w:spacing w:after="100"/>
+    </w:pPr>
+  </w:style>
+  <w:style w:type="paragraph" w:styleId="TM2">
+    <w:name w:val="toc 2"/>
+    <w:basedOn w:val="Normal"/>
+    <w:next w:val="Normal"/>
+    <w:autoRedefine/>
+    <w:uiPriority w:val="39"/>
+    <w:unhideWhenUsed/>
+    <w:rsid w:val="0060519F"/>
+    <w:pPr>
+      <w:spacing w:after="100"/>
+      <w:ind w:left="220"/>
+    </w:pPr>
+  </w:style>
+  <w:style w:type="character" w:styleId="Lienhypertexte">
+    <w:name w:val="Hyperlink"/>
+    <w:basedOn w:val="Policepardfaut"/>
+    <w:uiPriority w:val="99"/>
+    <w:unhideWhenUsed/>
+    <w:rsid w:val="0060519F"/>
+    <w:rPr>
+      <w:color w:val="0563C1" w:themeColor="hyperlink"/>
+      <w:u w:val="single"/>
+    </w:rPr>
+  </w:style>
 </w:styles>
 </file>
 
@@ -1433,4 +3313,16 @@
     </a:ext>
   </a:extLst>
 </a:theme>
+</file>
+
+<file path=customXml/item1.xml><?xml version="1.0" encoding="utf-8"?>
+<b:Sources xmlns:b="http://schemas.openxmlformats.org/officeDocument/2006/bibliography" xmlns="http://schemas.openxmlformats.org/officeDocument/2006/bibliography" SelectedStyle="\APASixthEditionOfficeOnline.xsl" StyleName="APA" Version="6"/>
+</file>
+
+<file path=customXml/itemProps1.xml><?xml version="1.0" encoding="utf-8"?>
+<ds:datastoreItem xmlns:ds="http://schemas.openxmlformats.org/officeDocument/2006/customXml" ds:itemID="{29F3D614-757E-428E-BB98-953186F7418C}">
+  <ds:schemaRefs>
+    <ds:schemaRef ds:uri="http://schemas.openxmlformats.org/officeDocument/2006/bibliography"/>
+  </ds:schemaRefs>
+</ds:datastoreItem>
 </file>
</xml_diff>